<commit_message>
add(assignment) : files adde
</commit_message>
<xml_diff>
--- a/Assignment/1/ASSIGNMENT 1.docx
+++ b/Assignment/1/ASSIGNMENT 1.docx
@@ -683,7 +683,13 @@
         <w:t>M</w:t>
       </w:r>
       <w:r>
-        <w:t>ultiply each digit by its corresponding power of 16 and add them up.</w:t>
+        <w:t>ultiply each digit by its corresponding power of 16 and add</w:t>
+      </w:r>
+      <w:r>
+        <w:t>ed</w:t>
+      </w:r>
+      <w:r>
+        <w:t xml:space="preserve"> them up.</w:t>
       </w:r>
     </w:p>
     <w:p/>
@@ -694,7 +700,13 @@
     </w:p>
     <w:p>
       <w:r>
-        <w:t>Convert the hex number to binary and then pad it with leading zeros if necessary to get a total of 7 binary digits.</w:t>
+        <w:t xml:space="preserve">Convert the hex number to binary and then </w:t>
+      </w:r>
+      <w:r>
+        <w:t>padded</w:t>
+      </w:r>
+      <w:r>
+        <w:t xml:space="preserve"> it with leading zeros if necessary to get a total of 7 binary digits.</w:t>
       </w:r>
     </w:p>
     <w:p/>
@@ -708,7 +720,19 @@
         <w:t>G</w:t>
       </w:r>
       <w:r>
-        <w:t xml:space="preserve">roup the binary digits into groups of three, starting from the right. Then we convert each group of three binary digits to its corresponding octal digit. </w:t>
+        <w:t>roup</w:t>
+      </w:r>
+      <w:r>
+        <w:t>ed</w:t>
+      </w:r>
+      <w:r>
+        <w:t xml:space="preserve"> the binary digits into groups of three, starting from the right. Then </w:t>
+      </w:r>
+      <w:r>
+        <w:t>converted</w:t>
+      </w:r>
+      <w:r>
+        <w:t xml:space="preserve"> each group of three binary digits to its corresponding octal digit. </w:t>
       </w:r>
     </w:p>
     <w:p>
@@ -998,21 +1022,7 @@
         <w:rPr>
           <w:bCs/>
         </w:rPr>
-        <w:t xml:space="preserve"> with each </w:t>
-      </w:r>
-      <w:proofErr w:type="gramStart"/>
-      <w:r>
-        <w:rPr>
-          <w:bCs/>
-        </w:rPr>
-        <w:t>upper case</w:t>
-      </w:r>
-      <w:proofErr w:type="gramEnd"/>
-      <w:r>
-        <w:rPr>
-          <w:bCs/>
-        </w:rPr>
-        <w:t xml:space="preserve"> letter’s associated Hex Or 8-bit Binary value to get the lower case.</w:t>
+        <w:t xml:space="preserve"> with each upper case letter’s associated Hex Or 8-bit Binary value to get the lower case.</w:t>
       </w:r>
       <w:r>
         <w:rPr>
@@ -1942,7 +1952,7 @@
               <w:rPr>
                 <w:bCs/>
               </w:rPr>
-              <w:t>Add Lowercase character’s binary</w:t>
+              <w:t>Lowercase character’s binary</w:t>
             </w:r>
           </w:p>
         </w:tc>
@@ -1955,19 +1965,15 @@
               <w:jc w:val="center"/>
               <w:rPr>
                 <w:b/>
+                <w:bCs/>
               </w:rPr>
             </w:pPr>
             <w:r>
-              <w:t>0</w:t>
-            </w:r>
-            <w:r>
-              <w:t>101</w:t>
-            </w:r>
-            <w:r>
-              <w:t xml:space="preserve"> </w:t>
-            </w:r>
-            <w:r>
-              <w:t>0011</w:t>
+              <w:rPr>
+                <w:b/>
+                <w:bCs/>
+              </w:rPr>
+              <w:t>0101 0011</w:t>
             </w:r>
           </w:p>
         </w:tc>
@@ -2125,13 +2131,49 @@
         <w:rPr>
           <w:bCs/>
         </w:rPr>
-        <w:t xml:space="preserve">ince we are using 2's complement method, we need to check if the result is negative by looking at the leftmost bit (the sign bit). If the leftmost bit is 1, then the result is negative. In this case, the leftmost bit of </w:t>
-      </w:r>
-      <w:r>
-        <w:rPr>
-          <w:bCs/>
-        </w:rPr>
-        <w:t>()</w:t>
+        <w:t xml:space="preserve">ince we </w:t>
+      </w:r>
+      <w:r>
+        <w:rPr>
+          <w:bCs/>
+        </w:rPr>
+        <w:t xml:space="preserve">used </w:t>
+      </w:r>
+      <w:r>
+        <w:rPr>
+          <w:bCs/>
+        </w:rPr>
+        <w:t>2's complement method, we need</w:t>
+      </w:r>
+      <w:r>
+        <w:rPr>
+          <w:bCs/>
+        </w:rPr>
+        <w:t>ed</w:t>
+      </w:r>
+      <w:r>
+        <w:rPr>
+          <w:bCs/>
+        </w:rPr>
+        <w:t xml:space="preserve"> to check if the result is negative by looking at the leftmost bit (the sign bit).In this case, the leftmost bit of </w:t>
+      </w:r>
+      <w:r>
+        <w:rPr>
+          <w:bCs/>
+        </w:rPr>
+        <w:t>(</w:t>
+      </w:r>
+      <w:r>
+        <w:rPr>
+          <w:b/>
+        </w:rPr>
+        <w:t>0001 1000</w:t>
+      </w:r>
+      <w:r>
+        <w:rPr>
+          <w:bCs/>
+        </w:rPr>
+        <w:t>)</w:t>
       </w:r>
       <w:r>
         <w:rPr>
@@ -5874,52 +5916,1113 @@
           <w:bCs/>
         </w:rPr>
         <w:lastRenderedPageBreak/>
-        <w:t xml:space="preserve">Task 2.3: </w:t>
-      </w:r>
-      <w:proofErr w:type="spellStart"/>
-      <w:r>
-        <w:t>Optimi</w:t>
-      </w:r>
-      <w:r>
-        <w:t>s</w:t>
-      </w:r>
-      <w:r>
-        <w:t>ed</w:t>
-      </w:r>
-      <w:proofErr w:type="spellEnd"/>
-      <w:r>
-        <w:t xml:space="preserve"> circuit</w:t>
-      </w:r>
-    </w:p>
-    <w:p>
-      <w:r>
-        <w:t xml:space="preserve">The </w:t>
-      </w:r>
-      <w:proofErr w:type="spellStart"/>
-      <w:r>
-        <w:t>karnaugh</w:t>
-      </w:r>
-      <w:proofErr w:type="spellEnd"/>
-      <w:r>
-        <w:t xml:space="preserve"> maps are given below for each output</w:t>
+        <w:t>Task 2.</w:t>
+      </w:r>
+      <w:r>
+        <w:rPr>
+          <w:bCs/>
+        </w:rPr>
+        <w:t>2</w:t>
+      </w:r>
+      <w:r>
+        <w:rPr>
+          <w:bCs/>
+        </w:rPr>
+        <w:t xml:space="preserve">: </w:t>
+      </w:r>
+      <w:r>
+        <w:t>Logical circuit in Logisim</w:t>
       </w:r>
     </w:p>
     <w:p/>
     <w:p>
       <w:r>
-        <w:t>Steps 1,2 are attached as screenshots from Google slides and then step 3 is derived as equation</w:t>
-      </w:r>
-    </w:p>
-    <w:p>
-      <w:r>
-        <w:rPr>
-          <w:noProof/>
-        </w:rPr>
+        <w:t>From task 2.1 we can get the following equation using SOP form</w:t>
+      </w:r>
+    </w:p>
+    <w:p/>
+    <w:p>
+      <w:r>
+        <w:t xml:space="preserve">Z1 = </w:t>
+      </w:r>
+    </w:p>
+    <w:p>
+      <m:oMathPara>
+        <m:oMath>
+          <m:r>
+            <w:rPr>
+              <w:rFonts w:ascii="Cambria Math" w:hAnsi="Cambria Math"/>
+            </w:rPr>
+            <m:t xml:space="preserve"> </m:t>
+          </m:r>
+          <m:bar>
+            <m:barPr>
+              <m:pos m:val="top"/>
+              <m:ctrlPr>
+                <w:rPr>
+                  <w:rFonts w:ascii="Cambria Math" w:hAnsi="Cambria Math"/>
+                  <w:i/>
+                </w:rPr>
+              </m:ctrlPr>
+            </m:barPr>
+            <m:e>
+              <m:r>
+                <w:rPr>
+                  <w:rFonts w:ascii="Cambria Math" w:hAnsi="Cambria Math"/>
+                </w:rPr>
+                <m:t>X1</m:t>
+              </m:r>
+            </m:e>
+          </m:bar>
+          <m:r>
+            <w:rPr>
+              <w:rFonts w:ascii="Cambria Math" w:hAnsi="Cambria Math"/>
+            </w:rPr>
+            <m:t xml:space="preserve">  </m:t>
+          </m:r>
+          <m:bar>
+            <m:barPr>
+              <m:pos m:val="top"/>
+              <m:ctrlPr>
+                <w:rPr>
+                  <w:rFonts w:ascii="Cambria Math" w:hAnsi="Cambria Math"/>
+                  <w:i/>
+                </w:rPr>
+              </m:ctrlPr>
+            </m:barPr>
+            <m:e>
+              <m:r>
+                <w:rPr>
+                  <w:rFonts w:ascii="Cambria Math" w:hAnsi="Cambria Math"/>
+                </w:rPr>
+                <m:t>X2</m:t>
+              </m:r>
+            </m:e>
+          </m:bar>
+          <m:r>
+            <w:rPr>
+              <w:rFonts w:ascii="Cambria Math" w:hAnsi="Cambria Math"/>
+            </w:rPr>
+            <m:t xml:space="preserve">  </m:t>
+          </m:r>
+          <m:bar>
+            <m:barPr>
+              <m:pos m:val="top"/>
+              <m:ctrlPr>
+                <w:rPr>
+                  <w:rFonts w:ascii="Cambria Math" w:hAnsi="Cambria Math"/>
+                  <w:i/>
+                </w:rPr>
+              </m:ctrlPr>
+            </m:barPr>
+            <m:e>
+              <m:r>
+                <w:rPr>
+                  <w:rFonts w:ascii="Cambria Math" w:hAnsi="Cambria Math"/>
+                </w:rPr>
+                <m:t xml:space="preserve">X3 </m:t>
+              </m:r>
+            </m:e>
+          </m:bar>
+          <m:r>
+            <w:rPr>
+              <w:rFonts w:ascii="Cambria Math" w:hAnsi="Cambria Math"/>
+            </w:rPr>
+            <m:t xml:space="preserve">X4  + </m:t>
+          </m:r>
+          <m:bar>
+            <m:barPr>
+              <m:pos m:val="top"/>
+              <m:ctrlPr>
+                <w:rPr>
+                  <w:rFonts w:ascii="Cambria Math" w:hAnsi="Cambria Math"/>
+                  <w:i/>
+                </w:rPr>
+              </m:ctrlPr>
+            </m:barPr>
+            <m:e>
+              <m:r>
+                <w:rPr>
+                  <w:rFonts w:ascii="Cambria Math" w:hAnsi="Cambria Math"/>
+                </w:rPr>
+                <m:t>X1</m:t>
+              </m:r>
+            </m:e>
+          </m:bar>
+          <m:r>
+            <w:rPr>
+              <w:rFonts w:ascii="Cambria Math" w:hAnsi="Cambria Math"/>
+            </w:rPr>
+            <m:t xml:space="preserve">  </m:t>
+          </m:r>
+          <m:bar>
+            <m:barPr>
+              <m:pos m:val="top"/>
+              <m:ctrlPr>
+                <w:rPr>
+                  <w:rFonts w:ascii="Cambria Math" w:hAnsi="Cambria Math"/>
+                  <w:i/>
+                </w:rPr>
+              </m:ctrlPr>
+            </m:barPr>
+            <m:e>
+              <m:r>
+                <w:rPr>
+                  <w:rFonts w:ascii="Cambria Math" w:hAnsi="Cambria Math"/>
+                </w:rPr>
+                <m:t>X2</m:t>
+              </m:r>
+            </m:e>
+          </m:bar>
+          <m:r>
+            <w:rPr>
+              <w:rFonts w:ascii="Cambria Math" w:hAnsi="Cambria Math"/>
+            </w:rPr>
+            <m:t xml:space="preserve"> X3 </m:t>
+          </m:r>
+          <m:bar>
+            <m:barPr>
+              <m:pos m:val="top"/>
+              <m:ctrlPr>
+                <w:rPr>
+                  <w:rFonts w:ascii="Cambria Math" w:hAnsi="Cambria Math"/>
+                  <w:i/>
+                </w:rPr>
+              </m:ctrlPr>
+            </m:barPr>
+            <m:e>
+              <m:r>
+                <w:rPr>
+                  <w:rFonts w:ascii="Cambria Math" w:hAnsi="Cambria Math"/>
+                </w:rPr>
+                <m:t>X4</m:t>
+              </m:r>
+            </m:e>
+          </m:bar>
+          <m:r>
+            <w:rPr>
+              <w:rFonts w:ascii="Cambria Math" w:hAnsi="Cambria Math"/>
+            </w:rPr>
+            <m:t xml:space="preserve">+ </m:t>
+          </m:r>
+          <m:bar>
+            <m:barPr>
+              <m:pos m:val="top"/>
+              <m:ctrlPr>
+                <w:rPr>
+                  <w:rFonts w:ascii="Cambria Math" w:hAnsi="Cambria Math"/>
+                  <w:i/>
+                </w:rPr>
+              </m:ctrlPr>
+            </m:barPr>
+            <m:e>
+              <m:r>
+                <w:rPr>
+                  <w:rFonts w:ascii="Cambria Math" w:hAnsi="Cambria Math"/>
+                </w:rPr>
+                <m:t>X1</m:t>
+              </m:r>
+            </m:e>
+          </m:bar>
+          <m:r>
+            <w:rPr>
+              <w:rFonts w:ascii="Cambria Math" w:hAnsi="Cambria Math"/>
+            </w:rPr>
+            <m:t xml:space="preserve"> X2 </m:t>
+          </m:r>
+          <m:bar>
+            <m:barPr>
+              <m:pos m:val="top"/>
+              <m:ctrlPr>
+                <w:rPr>
+                  <w:rFonts w:ascii="Cambria Math" w:hAnsi="Cambria Math"/>
+                  <w:i/>
+                </w:rPr>
+              </m:ctrlPr>
+            </m:barPr>
+            <m:e>
+              <m:r>
+                <w:rPr>
+                  <w:rFonts w:ascii="Cambria Math" w:hAnsi="Cambria Math"/>
+                </w:rPr>
+                <m:t xml:space="preserve">X3 </m:t>
+              </m:r>
+            </m:e>
+          </m:bar>
+          <m:r>
+            <w:rPr>
+              <w:rFonts w:ascii="Cambria Math" w:hAnsi="Cambria Math"/>
+            </w:rPr>
+            <m:t xml:space="preserve">   </m:t>
+          </m:r>
+          <m:bar>
+            <m:barPr>
+              <m:pos m:val="top"/>
+              <m:ctrlPr>
+                <w:rPr>
+                  <w:rFonts w:ascii="Cambria Math" w:hAnsi="Cambria Math"/>
+                  <w:i/>
+                </w:rPr>
+              </m:ctrlPr>
+            </m:barPr>
+            <m:e>
+              <m:r>
+                <w:rPr>
+                  <w:rFonts w:ascii="Cambria Math" w:hAnsi="Cambria Math"/>
+                </w:rPr>
+                <m:t>X4</m:t>
+              </m:r>
+            </m:e>
+          </m:bar>
+          <m:r>
+            <w:rPr>
+              <w:rFonts w:ascii="Cambria Math" w:hAnsi="Cambria Math"/>
+            </w:rPr>
+            <m:t>+</m:t>
+          </m:r>
+          <m:bar>
+            <m:barPr>
+              <m:pos m:val="top"/>
+              <m:ctrlPr>
+                <w:rPr>
+                  <w:rFonts w:ascii="Cambria Math" w:hAnsi="Cambria Math"/>
+                  <w:i/>
+                </w:rPr>
+              </m:ctrlPr>
+            </m:barPr>
+            <m:e>
+              <m:r>
+                <w:rPr>
+                  <w:rFonts w:ascii="Cambria Math" w:hAnsi="Cambria Math"/>
+                </w:rPr>
+                <m:t>X1</m:t>
+              </m:r>
+            </m:e>
+          </m:bar>
+          <m:r>
+            <w:rPr>
+              <w:rFonts w:ascii="Cambria Math" w:hAnsi="Cambria Math"/>
+            </w:rPr>
+            <m:t xml:space="preserve">  X2  </m:t>
+          </m:r>
+          <m:bar>
+            <m:barPr>
+              <m:pos m:val="top"/>
+              <m:ctrlPr>
+                <w:rPr>
+                  <w:rFonts w:ascii="Cambria Math" w:hAnsi="Cambria Math"/>
+                  <w:i/>
+                </w:rPr>
+              </m:ctrlPr>
+            </m:barPr>
+            <m:e>
+              <m:r>
+                <w:rPr>
+                  <w:rFonts w:ascii="Cambria Math" w:hAnsi="Cambria Math"/>
+                </w:rPr>
+                <m:t xml:space="preserve">X3 </m:t>
+              </m:r>
+            </m:e>
+          </m:bar>
+          <m:r>
+            <w:rPr>
+              <w:rFonts w:ascii="Cambria Math" w:hAnsi="Cambria Math"/>
+            </w:rPr>
+            <m:t xml:space="preserve"> X4 +</m:t>
+          </m:r>
+          <m:bar>
+            <m:barPr>
+              <m:pos m:val="top"/>
+              <m:ctrlPr>
+                <w:rPr>
+                  <w:rFonts w:ascii="Cambria Math" w:hAnsi="Cambria Math"/>
+                  <w:i/>
+                </w:rPr>
+              </m:ctrlPr>
+            </m:barPr>
+            <m:e>
+              <m:r>
+                <w:rPr>
+                  <w:rFonts w:ascii="Cambria Math" w:hAnsi="Cambria Math"/>
+                </w:rPr>
+                <m:t>X1</m:t>
+              </m:r>
+            </m:e>
+          </m:bar>
+          <m:r>
+            <w:rPr>
+              <w:rFonts w:ascii="Cambria Math" w:hAnsi="Cambria Math"/>
+            </w:rPr>
+            <m:t xml:space="preserve">  X2  X3   X4+X1  </m:t>
+          </m:r>
+          <m:bar>
+            <m:barPr>
+              <m:pos m:val="top"/>
+              <m:ctrlPr>
+                <w:rPr>
+                  <w:rFonts w:ascii="Cambria Math" w:hAnsi="Cambria Math"/>
+                  <w:i/>
+                </w:rPr>
+              </m:ctrlPr>
+            </m:barPr>
+            <m:e>
+              <m:r>
+                <w:rPr>
+                  <w:rFonts w:ascii="Cambria Math" w:hAnsi="Cambria Math"/>
+                </w:rPr>
+                <m:t>X2</m:t>
+              </m:r>
+            </m:e>
+          </m:bar>
+          <m:r>
+            <w:rPr>
+              <w:rFonts w:ascii="Cambria Math" w:hAnsi="Cambria Math"/>
+            </w:rPr>
+            <m:t xml:space="preserve">   </m:t>
+          </m:r>
+          <m:bar>
+            <m:barPr>
+              <m:pos m:val="top"/>
+              <m:ctrlPr>
+                <w:rPr>
+                  <w:rFonts w:ascii="Cambria Math" w:hAnsi="Cambria Math"/>
+                  <w:i/>
+                </w:rPr>
+              </m:ctrlPr>
+            </m:barPr>
+            <m:e>
+              <m:r>
+                <w:rPr>
+                  <w:rFonts w:ascii="Cambria Math" w:hAnsi="Cambria Math"/>
+                </w:rPr>
+                <m:t xml:space="preserve">X3 </m:t>
+              </m:r>
+            </m:e>
+          </m:bar>
+          <m:r>
+            <w:rPr>
+              <w:rFonts w:ascii="Cambria Math" w:hAnsi="Cambria Math"/>
+            </w:rPr>
+            <m:t xml:space="preserve"> X4+X1 </m:t>
+          </m:r>
+          <m:bar>
+            <m:barPr>
+              <m:pos m:val="top"/>
+              <m:ctrlPr>
+                <w:rPr>
+                  <w:rFonts w:ascii="Cambria Math" w:hAnsi="Cambria Math"/>
+                  <w:i/>
+                </w:rPr>
+              </m:ctrlPr>
+            </m:barPr>
+            <m:e>
+              <m:r>
+                <w:rPr>
+                  <w:rFonts w:ascii="Cambria Math" w:hAnsi="Cambria Math"/>
+                </w:rPr>
+                <m:t>X2</m:t>
+              </m:r>
+            </m:e>
+          </m:bar>
+          <m:r>
+            <w:rPr>
+              <w:rFonts w:ascii="Cambria Math" w:hAnsi="Cambria Math"/>
+            </w:rPr>
+            <m:t xml:space="preserve">  X3  </m:t>
+          </m:r>
+          <m:bar>
+            <m:barPr>
+              <m:pos m:val="top"/>
+              <m:ctrlPr>
+                <w:rPr>
+                  <w:rFonts w:ascii="Cambria Math" w:hAnsi="Cambria Math"/>
+                  <w:i/>
+                </w:rPr>
+              </m:ctrlPr>
+            </m:barPr>
+            <m:e>
+              <m:r>
+                <w:rPr>
+                  <w:rFonts w:ascii="Cambria Math" w:hAnsi="Cambria Math"/>
+                </w:rPr>
+                <m:t>X4</m:t>
+              </m:r>
+            </m:e>
+          </m:bar>
+          <m:r>
+            <w:rPr>
+              <w:rFonts w:ascii="Cambria Math" w:hAnsi="Cambria Math"/>
+            </w:rPr>
+            <m:t xml:space="preserve">+X1  X2   </m:t>
+          </m:r>
+          <m:bar>
+            <m:barPr>
+              <m:pos m:val="top"/>
+              <m:ctrlPr>
+                <w:rPr>
+                  <w:rFonts w:ascii="Cambria Math" w:hAnsi="Cambria Math"/>
+                  <w:i/>
+                </w:rPr>
+              </m:ctrlPr>
+            </m:barPr>
+            <m:e>
+              <m:r>
+                <w:rPr>
+                  <w:rFonts w:ascii="Cambria Math" w:hAnsi="Cambria Math"/>
+                </w:rPr>
+                <m:t xml:space="preserve">X3 </m:t>
+              </m:r>
+            </m:e>
+          </m:bar>
+          <m:r>
+            <w:rPr>
+              <w:rFonts w:ascii="Cambria Math" w:hAnsi="Cambria Math"/>
+            </w:rPr>
+            <m:t xml:space="preserve">  </m:t>
+          </m:r>
+          <m:bar>
+            <m:barPr>
+              <m:pos m:val="top"/>
+              <m:ctrlPr>
+                <w:rPr>
+                  <w:rFonts w:ascii="Cambria Math" w:hAnsi="Cambria Math"/>
+                  <w:i/>
+                </w:rPr>
+              </m:ctrlPr>
+            </m:barPr>
+            <m:e>
+              <m:r>
+                <w:rPr>
+                  <w:rFonts w:ascii="Cambria Math" w:hAnsi="Cambria Math"/>
+                </w:rPr>
+                <m:t>X4</m:t>
+              </m:r>
+            </m:e>
+          </m:bar>
+          <m:r>
+            <w:rPr>
+              <w:rFonts w:ascii="Cambria Math" w:hAnsi="Cambria Math"/>
+            </w:rPr>
+            <m:t xml:space="preserve">+X1  X2   X3  </m:t>
+          </m:r>
+          <m:bar>
+            <m:barPr>
+              <m:pos m:val="top"/>
+              <m:ctrlPr>
+                <w:rPr>
+                  <w:rFonts w:ascii="Cambria Math" w:hAnsi="Cambria Math"/>
+                  <w:i/>
+                </w:rPr>
+              </m:ctrlPr>
+            </m:barPr>
+            <m:e>
+              <m:r>
+                <w:rPr>
+                  <w:rFonts w:ascii="Cambria Math" w:hAnsi="Cambria Math"/>
+                </w:rPr>
+                <m:t>X4</m:t>
+              </m:r>
+            </m:e>
+          </m:bar>
+          <m:r>
+            <w:rPr>
+              <w:rFonts w:ascii="Cambria Math" w:hAnsi="Cambria Math"/>
+            </w:rPr>
+            <m:t xml:space="preserve">+X1 X2 X3 X4  </m:t>
+          </m:r>
+        </m:oMath>
+      </m:oMathPara>
+    </w:p>
+    <w:p/>
+    <w:p>
+      <w:r>
+        <w:t xml:space="preserve">Z2 = </w:t>
+      </w:r>
+      <w:r>
+        <w:rPr>
+          <w:rFonts w:ascii="Cambria Math" w:hAnsi="Cambria Math"/>
+          <w:i/>
+        </w:rPr>
+        <w:br/>
+      </w:r>
+      <m:oMathPara>
+        <m:oMath>
+          <m:r>
+            <w:rPr>
+              <w:rFonts w:ascii="Cambria Math" w:hAnsi="Cambria Math"/>
+            </w:rPr>
+            <m:t xml:space="preserve"> </m:t>
+          </m:r>
+          <m:bar>
+            <m:barPr>
+              <m:pos m:val="top"/>
+              <m:ctrlPr>
+                <w:rPr>
+                  <w:rFonts w:ascii="Cambria Math" w:hAnsi="Cambria Math"/>
+                  <w:i/>
+                </w:rPr>
+              </m:ctrlPr>
+            </m:barPr>
+            <m:e>
+              <m:r>
+                <w:rPr>
+                  <w:rFonts w:ascii="Cambria Math" w:hAnsi="Cambria Math"/>
+                </w:rPr>
+                <m:t>X1</m:t>
+              </m:r>
+            </m:e>
+          </m:bar>
+          <m:r>
+            <w:rPr>
+              <w:rFonts w:ascii="Cambria Math" w:hAnsi="Cambria Math"/>
+            </w:rPr>
+            <m:t xml:space="preserve">   </m:t>
+          </m:r>
+          <m:bar>
+            <m:barPr>
+              <m:pos m:val="top"/>
+              <m:ctrlPr>
+                <w:rPr>
+                  <w:rFonts w:ascii="Cambria Math" w:hAnsi="Cambria Math"/>
+                  <w:i/>
+                </w:rPr>
+              </m:ctrlPr>
+            </m:barPr>
+            <m:e>
+              <m:r>
+                <w:rPr>
+                  <w:rFonts w:ascii="Cambria Math" w:hAnsi="Cambria Math"/>
+                </w:rPr>
+                <m:t>X2</m:t>
+              </m:r>
+            </m:e>
+          </m:bar>
+          <m:r>
+            <w:rPr>
+              <w:rFonts w:ascii="Cambria Math" w:hAnsi="Cambria Math"/>
+            </w:rPr>
+            <m:t xml:space="preserve">   </m:t>
+          </m:r>
+          <m:bar>
+            <m:barPr>
+              <m:pos m:val="top"/>
+              <m:ctrlPr>
+                <w:rPr>
+                  <w:rFonts w:ascii="Cambria Math" w:hAnsi="Cambria Math"/>
+                  <w:i/>
+                </w:rPr>
+              </m:ctrlPr>
+            </m:barPr>
+            <m:e>
+              <m:r>
+                <w:rPr>
+                  <w:rFonts w:ascii="Cambria Math" w:hAnsi="Cambria Math"/>
+                </w:rPr>
+                <m:t xml:space="preserve">X3 </m:t>
+              </m:r>
+            </m:e>
+          </m:bar>
+          <m:r>
+            <w:rPr>
+              <w:rFonts w:ascii="Cambria Math" w:hAnsi="Cambria Math"/>
+            </w:rPr>
+            <m:t xml:space="preserve"> </m:t>
+          </m:r>
+          <m:bar>
+            <m:barPr>
+              <m:pos m:val="top"/>
+              <m:ctrlPr>
+                <w:rPr>
+                  <w:rFonts w:ascii="Cambria Math" w:hAnsi="Cambria Math"/>
+                  <w:i/>
+                </w:rPr>
+              </m:ctrlPr>
+            </m:barPr>
+            <m:e>
+              <m:r>
+                <w:rPr>
+                  <w:rFonts w:ascii="Cambria Math" w:hAnsi="Cambria Math"/>
+                </w:rPr>
+                <m:t>X4</m:t>
+              </m:r>
+            </m:e>
+          </m:bar>
+          <m:r>
+            <w:rPr>
+              <w:rFonts w:ascii="Cambria Math" w:hAnsi="Cambria Math"/>
+            </w:rPr>
+            <m:t xml:space="preserve">+ </m:t>
+          </m:r>
+          <m:bar>
+            <m:barPr>
+              <m:pos m:val="top"/>
+              <m:ctrlPr>
+                <w:rPr>
+                  <w:rFonts w:ascii="Cambria Math" w:hAnsi="Cambria Math"/>
+                  <w:i/>
+                </w:rPr>
+              </m:ctrlPr>
+            </m:barPr>
+            <m:e>
+              <m:r>
+                <w:rPr>
+                  <w:rFonts w:ascii="Cambria Math" w:hAnsi="Cambria Math"/>
+                </w:rPr>
+                <m:t>X1</m:t>
+              </m:r>
+            </m:e>
+          </m:bar>
+          <m:r>
+            <w:rPr>
+              <w:rFonts w:ascii="Cambria Math" w:hAnsi="Cambria Math"/>
+            </w:rPr>
+            <m:t xml:space="preserve">    </m:t>
+          </m:r>
+          <m:bar>
+            <m:barPr>
+              <m:pos m:val="top"/>
+              <m:ctrlPr>
+                <w:rPr>
+                  <w:rFonts w:ascii="Cambria Math" w:hAnsi="Cambria Math"/>
+                  <w:i/>
+                </w:rPr>
+              </m:ctrlPr>
+            </m:barPr>
+            <m:e>
+              <m:r>
+                <w:rPr>
+                  <w:rFonts w:ascii="Cambria Math" w:hAnsi="Cambria Math"/>
+                </w:rPr>
+                <m:t>X2</m:t>
+              </m:r>
+            </m:e>
+          </m:bar>
+          <m:r>
+            <w:rPr>
+              <w:rFonts w:ascii="Cambria Math" w:hAnsi="Cambria Math"/>
+            </w:rPr>
+            <m:t xml:space="preserve">  X3  X4 +</m:t>
+          </m:r>
+          <m:bar>
+            <m:barPr>
+              <m:pos m:val="top"/>
+              <m:ctrlPr>
+                <w:rPr>
+                  <w:rFonts w:ascii="Cambria Math" w:hAnsi="Cambria Math"/>
+                  <w:i/>
+                </w:rPr>
+              </m:ctrlPr>
+            </m:barPr>
+            <m:e>
+              <m:r>
+                <w:rPr>
+                  <w:rFonts w:ascii="Cambria Math" w:hAnsi="Cambria Math"/>
+                </w:rPr>
+                <m:t>X1</m:t>
+              </m:r>
+            </m:e>
+          </m:bar>
+          <m:r>
+            <w:rPr>
+              <w:rFonts w:ascii="Cambria Math" w:hAnsi="Cambria Math"/>
+            </w:rPr>
+            <m:t xml:space="preserve">  X2   </m:t>
+          </m:r>
+          <m:bar>
+            <m:barPr>
+              <m:pos m:val="top"/>
+              <m:ctrlPr>
+                <w:rPr>
+                  <w:rFonts w:ascii="Cambria Math" w:hAnsi="Cambria Math"/>
+                  <w:i/>
+                </w:rPr>
+              </m:ctrlPr>
+            </m:barPr>
+            <m:e>
+              <m:r>
+                <w:rPr>
+                  <w:rFonts w:ascii="Cambria Math" w:hAnsi="Cambria Math"/>
+                </w:rPr>
+                <m:t xml:space="preserve">X3 </m:t>
+              </m:r>
+            </m:e>
+          </m:bar>
+          <m:r>
+            <w:rPr>
+              <w:rFonts w:ascii="Cambria Math" w:hAnsi="Cambria Math"/>
+            </w:rPr>
+            <m:t xml:space="preserve">  </m:t>
+          </m:r>
+          <m:bar>
+            <m:barPr>
+              <m:pos m:val="top"/>
+              <m:ctrlPr>
+                <w:rPr>
+                  <w:rFonts w:ascii="Cambria Math" w:hAnsi="Cambria Math"/>
+                  <w:i/>
+                </w:rPr>
+              </m:ctrlPr>
+            </m:barPr>
+            <m:e>
+              <m:r>
+                <w:rPr>
+                  <w:rFonts w:ascii="Cambria Math" w:hAnsi="Cambria Math"/>
+                </w:rPr>
+                <m:t>X4</m:t>
+              </m:r>
+            </m:e>
+          </m:bar>
+          <m:r>
+            <w:rPr>
+              <w:rFonts w:ascii="Cambria Math" w:hAnsi="Cambria Math"/>
+            </w:rPr>
+            <m:t xml:space="preserve">+ </m:t>
+          </m:r>
+          <m:bar>
+            <m:barPr>
+              <m:pos m:val="top"/>
+              <m:ctrlPr>
+                <w:rPr>
+                  <w:rFonts w:ascii="Cambria Math" w:hAnsi="Cambria Math"/>
+                  <w:i/>
+                </w:rPr>
+              </m:ctrlPr>
+            </m:barPr>
+            <m:e>
+              <m:r>
+                <w:rPr>
+                  <w:rFonts w:ascii="Cambria Math" w:hAnsi="Cambria Math"/>
+                </w:rPr>
+                <m:t>X1</m:t>
+              </m:r>
+            </m:e>
+          </m:bar>
+          <m:r>
+            <w:rPr>
+              <w:rFonts w:ascii="Cambria Math" w:hAnsi="Cambria Math"/>
+            </w:rPr>
+            <m:t xml:space="preserve">  X2  </m:t>
+          </m:r>
+          <m:bar>
+            <m:barPr>
+              <m:pos m:val="top"/>
+              <m:ctrlPr>
+                <w:rPr>
+                  <w:rFonts w:ascii="Cambria Math" w:hAnsi="Cambria Math"/>
+                  <w:i/>
+                </w:rPr>
+              </m:ctrlPr>
+            </m:barPr>
+            <m:e>
+              <m:r>
+                <w:rPr>
+                  <w:rFonts w:ascii="Cambria Math" w:hAnsi="Cambria Math"/>
+                </w:rPr>
+                <m:t xml:space="preserve">X3 </m:t>
+              </m:r>
+            </m:e>
+          </m:bar>
+          <m:r>
+            <w:rPr>
+              <w:rFonts w:ascii="Cambria Math" w:hAnsi="Cambria Math"/>
+            </w:rPr>
+            <m:t xml:space="preserve"> X4  + </m:t>
+          </m:r>
+          <m:bar>
+            <m:barPr>
+              <m:pos m:val="top"/>
+              <m:ctrlPr>
+                <w:rPr>
+                  <w:rFonts w:ascii="Cambria Math" w:hAnsi="Cambria Math"/>
+                  <w:i/>
+                </w:rPr>
+              </m:ctrlPr>
+            </m:barPr>
+            <m:e>
+              <m:r>
+                <w:rPr>
+                  <w:rFonts w:ascii="Cambria Math" w:hAnsi="Cambria Math"/>
+                </w:rPr>
+                <m:t>X1</m:t>
+              </m:r>
+            </m:e>
+          </m:bar>
+          <m:r>
+            <w:rPr>
+              <w:rFonts w:ascii="Cambria Math" w:hAnsi="Cambria Math"/>
+            </w:rPr>
+            <m:t xml:space="preserve">  X2 X3   </m:t>
+          </m:r>
+          <m:bar>
+            <m:barPr>
+              <m:pos m:val="top"/>
+              <m:ctrlPr>
+                <w:rPr>
+                  <w:rFonts w:ascii="Cambria Math" w:hAnsi="Cambria Math"/>
+                  <w:i/>
+                </w:rPr>
+              </m:ctrlPr>
+            </m:barPr>
+            <m:e>
+              <m:r>
+                <w:rPr>
+                  <w:rFonts w:ascii="Cambria Math" w:hAnsi="Cambria Math"/>
+                </w:rPr>
+                <m:t>X4</m:t>
+              </m:r>
+            </m:e>
+          </m:bar>
+          <m:r>
+            <w:rPr>
+              <w:rFonts w:ascii="Cambria Math" w:hAnsi="Cambria Math"/>
+            </w:rPr>
+            <m:t xml:space="preserve">+X1  </m:t>
+          </m:r>
+          <m:bar>
+            <m:barPr>
+              <m:pos m:val="top"/>
+              <m:ctrlPr>
+                <w:rPr>
+                  <w:rFonts w:ascii="Cambria Math" w:hAnsi="Cambria Math"/>
+                  <w:i/>
+                </w:rPr>
+              </m:ctrlPr>
+            </m:barPr>
+            <m:e>
+              <m:r>
+                <w:rPr>
+                  <w:rFonts w:ascii="Cambria Math" w:hAnsi="Cambria Math"/>
+                </w:rPr>
+                <m:t>X2</m:t>
+              </m:r>
+            </m:e>
+          </m:bar>
+          <m:r>
+            <w:rPr>
+              <w:rFonts w:ascii="Cambria Math" w:hAnsi="Cambria Math"/>
+            </w:rPr>
+            <m:t xml:space="preserve">   </m:t>
+          </m:r>
+          <m:bar>
+            <m:barPr>
+              <m:pos m:val="top"/>
+              <m:ctrlPr>
+                <w:rPr>
+                  <w:rFonts w:ascii="Cambria Math" w:hAnsi="Cambria Math"/>
+                  <w:i/>
+                </w:rPr>
+              </m:ctrlPr>
+            </m:barPr>
+            <m:e>
+              <m:r>
+                <w:rPr>
+                  <w:rFonts w:ascii="Cambria Math" w:hAnsi="Cambria Math"/>
+                </w:rPr>
+                <m:t xml:space="preserve">X3 </m:t>
+              </m:r>
+            </m:e>
+          </m:bar>
+          <m:r>
+            <w:rPr>
+              <w:rFonts w:ascii="Cambria Math" w:hAnsi="Cambria Math"/>
+            </w:rPr>
+            <m:t xml:space="preserve"> </m:t>
+          </m:r>
+          <m:bar>
+            <m:barPr>
+              <m:pos m:val="top"/>
+              <m:ctrlPr>
+                <w:rPr>
+                  <w:rFonts w:ascii="Cambria Math" w:hAnsi="Cambria Math"/>
+                  <w:i/>
+                </w:rPr>
+              </m:ctrlPr>
+            </m:barPr>
+            <m:e>
+              <m:r>
+                <w:rPr>
+                  <w:rFonts w:ascii="Cambria Math" w:hAnsi="Cambria Math"/>
+                </w:rPr>
+                <m:t>X4</m:t>
+              </m:r>
+            </m:e>
+          </m:bar>
+          <m:r>
+            <w:rPr>
+              <w:rFonts w:ascii="Cambria Math" w:hAnsi="Cambria Math"/>
+            </w:rPr>
+            <m:t xml:space="preserve">+X1  </m:t>
+          </m:r>
+          <m:bar>
+            <m:barPr>
+              <m:pos m:val="top"/>
+              <m:ctrlPr>
+                <w:rPr>
+                  <w:rFonts w:ascii="Cambria Math" w:hAnsi="Cambria Math"/>
+                  <w:i/>
+                </w:rPr>
+              </m:ctrlPr>
+            </m:barPr>
+            <m:e>
+              <m:r>
+                <w:rPr>
+                  <w:rFonts w:ascii="Cambria Math" w:hAnsi="Cambria Math"/>
+                </w:rPr>
+                <m:t>X2</m:t>
+              </m:r>
+            </m:e>
+          </m:bar>
+          <m:r>
+            <w:rPr>
+              <w:rFonts w:ascii="Cambria Math" w:hAnsi="Cambria Math"/>
+            </w:rPr>
+            <m:t xml:space="preserve">  X3  </m:t>
+          </m:r>
+          <m:bar>
+            <m:barPr>
+              <m:pos m:val="top"/>
+              <m:ctrlPr>
+                <w:rPr>
+                  <w:rFonts w:ascii="Cambria Math" w:hAnsi="Cambria Math"/>
+                  <w:i/>
+                </w:rPr>
+              </m:ctrlPr>
+            </m:barPr>
+            <m:e>
+              <m:r>
+                <w:rPr>
+                  <w:rFonts w:ascii="Cambria Math" w:hAnsi="Cambria Math"/>
+                </w:rPr>
+                <m:t>X4</m:t>
+              </m:r>
+            </m:e>
+          </m:bar>
+          <m:r>
+            <w:rPr>
+              <w:rFonts w:ascii="Cambria Math" w:hAnsi="Cambria Math"/>
+            </w:rPr>
+            <m:t xml:space="preserve">+X1  X2   </m:t>
+          </m:r>
+          <m:bar>
+            <m:barPr>
+              <m:pos m:val="top"/>
+              <m:ctrlPr>
+                <w:rPr>
+                  <w:rFonts w:ascii="Cambria Math" w:hAnsi="Cambria Math"/>
+                  <w:i/>
+                </w:rPr>
+              </m:ctrlPr>
+            </m:barPr>
+            <m:e>
+              <m:r>
+                <w:rPr>
+                  <w:rFonts w:ascii="Cambria Math" w:hAnsi="Cambria Math"/>
+                </w:rPr>
+                <m:t xml:space="preserve">X3 </m:t>
+              </m:r>
+            </m:e>
+          </m:bar>
+          <m:r>
+            <w:rPr>
+              <w:rFonts w:ascii="Cambria Math" w:hAnsi="Cambria Math"/>
+            </w:rPr>
+            <m:t xml:space="preserve"> </m:t>
+          </m:r>
+          <m:bar>
+            <m:barPr>
+              <m:pos m:val="top"/>
+              <m:ctrlPr>
+                <w:rPr>
+                  <w:rFonts w:ascii="Cambria Math" w:hAnsi="Cambria Math"/>
+                  <w:i/>
+                </w:rPr>
+              </m:ctrlPr>
+            </m:barPr>
+            <m:e>
+              <m:r>
+                <w:rPr>
+                  <w:rFonts w:ascii="Cambria Math" w:hAnsi="Cambria Math"/>
+                </w:rPr>
+                <m:t>X4</m:t>
+              </m:r>
+            </m:e>
+          </m:bar>
+          <m:r>
+            <w:rPr>
+              <w:rFonts w:ascii="Cambria Math" w:hAnsi="Cambria Math"/>
+            </w:rPr>
+            <m:t xml:space="preserve">+X1   X2   X3    </m:t>
+          </m:r>
+          <m:bar>
+            <m:barPr>
+              <m:pos m:val="top"/>
+              <m:ctrlPr>
+                <w:rPr>
+                  <w:rFonts w:ascii="Cambria Math" w:hAnsi="Cambria Math"/>
+                  <w:i/>
+                </w:rPr>
+              </m:ctrlPr>
+            </m:barPr>
+            <m:e>
+              <m:r>
+                <w:rPr>
+                  <w:rFonts w:ascii="Cambria Math" w:hAnsi="Cambria Math"/>
+                </w:rPr>
+                <m:t>X4</m:t>
+              </m:r>
+            </m:e>
+          </m:bar>
+        </m:oMath>
+      </m:oMathPara>
+    </w:p>
+    <w:p/>
+    <w:p/>
+    <w:p/>
+    <w:p>
+      <w:pPr>
+        <w:rPr>
+          <w:b/>
+          <w:bCs/>
+        </w:rPr>
+      </w:pPr>
+      <w:r>
+        <w:t xml:space="preserve">So , initially we can create the individual terms using AND gate then we can  use OR gate to add them to get the final output. NOT get is also used to get the proper term. </w:t>
+      </w:r>
+      <w:proofErr w:type="gramStart"/>
+      <w:r>
+        <w:t>Ultimately</w:t>
+      </w:r>
+      <w:proofErr w:type="gramEnd"/>
+      <w:r>
+        <w:t xml:space="preserve"> we can simulate the circuit to test the appropriate results.</w:t>
+      </w:r>
+      <w:r>
+        <w:br/>
+      </w:r>
+      <w:r>
+        <w:br/>
+      </w:r>
+      <w:r>
+        <w:rPr>
+          <w:b/>
+          <w:bCs/>
+        </w:rPr>
+        <w:t>Test Documentation</w:t>
+      </w:r>
+    </w:p>
+    <w:p>
+      <w:pPr>
+        <w:rPr>
+          <w:b/>
+          <w:bCs/>
+        </w:rPr>
+      </w:pPr>
+      <w:r>
         <w:drawing>
-          <wp:inline distT="0" distB="0" distL="0" distR="0" wp14:anchorId="3FB6A0A6" wp14:editId="5C3DD1D3">
-            <wp:extent cx="4629606" cy="2588820"/>
-            <wp:effectExtent l="0" t="0" r="0" b="2540"/>
-            <wp:docPr id="6" name="Picture 6"/>
+          <wp:inline distT="0" distB="0" distL="0" distR="0" wp14:anchorId="6953CDA2" wp14:editId="600EEA8A">
+            <wp:extent cx="5162550" cy="3976708"/>
+            <wp:effectExtent l="0" t="0" r="0" b="5080"/>
+            <wp:docPr id="19" name="Picture 19"/>
             <wp:cNvGraphicFramePr>
               <a:graphicFrameLocks xmlns:a="http://schemas.openxmlformats.org/drawingml/2006/main" noChangeAspect="1"/>
             </wp:cNvGraphicFramePr>
@@ -5939,7 +7042,7 @@
                   <pic:spPr>
                     <a:xfrm>
                       <a:off x="0" y="0"/>
-                      <a:ext cx="4636589" cy="2592725"/>
+                      <a:ext cx="5179980" cy="3990134"/>
                     </a:xfrm>
                     <a:prstGeom prst="rect">
                       <a:avLst/>
@@ -5952,200 +7055,34 @@
         </w:drawing>
       </w:r>
     </w:p>
-    <w:p/>
-    <w:p>
-      <w:r>
-        <w:t xml:space="preserve">Z1= </w:t>
-      </w:r>
-      <m:oMath>
-        <m:bar>
-          <m:barPr>
-            <m:pos m:val="top"/>
-            <m:ctrlPr>
-              <w:rPr>
-                <w:rFonts w:ascii="Cambria Math" w:hAnsi="Cambria Math"/>
-                <w:i/>
-              </w:rPr>
-            </m:ctrlPr>
-          </m:barPr>
-          <m:e>
-            <m:r>
-              <w:rPr>
-                <w:rFonts w:ascii="Cambria Math" w:hAnsi="Cambria Math"/>
-              </w:rPr>
-              <m:t>X1</m:t>
-            </m:r>
-          </m:e>
-        </m:bar>
-        <m:r>
-          <w:rPr>
-            <w:rFonts w:ascii="Cambria Math" w:hAnsi="Cambria Math"/>
-          </w:rPr>
-          <m:t>X2</m:t>
-        </m:r>
-        <m:bar>
-          <m:barPr>
-            <m:pos m:val="top"/>
-            <m:ctrlPr>
-              <w:rPr>
-                <w:rFonts w:ascii="Cambria Math" w:hAnsi="Cambria Math"/>
-                <w:i/>
-              </w:rPr>
-            </m:ctrlPr>
-          </m:barPr>
-          <m:e>
-            <m:r>
-              <w:rPr>
-                <w:rFonts w:ascii="Cambria Math" w:hAnsi="Cambria Math"/>
-              </w:rPr>
-              <m:t>X3</m:t>
-            </m:r>
-          </m:e>
-        </m:bar>
-        <m:r>
-          <w:rPr>
-            <w:rFonts w:ascii="Cambria Math" w:hAnsi="Cambria Math"/>
-          </w:rPr>
-          <m:t xml:space="preserve"> + X2X3X4+X1X2</m:t>
-        </m:r>
-        <m:bar>
-          <m:barPr>
-            <m:pos m:val="top"/>
-            <m:ctrlPr>
-              <w:rPr>
-                <w:rFonts w:ascii="Cambria Math" w:hAnsi="Cambria Math"/>
-                <w:i/>
-              </w:rPr>
-            </m:ctrlPr>
-          </m:barPr>
-          <m:e>
-            <m:r>
-              <w:rPr>
-                <w:rFonts w:ascii="Cambria Math" w:hAnsi="Cambria Math"/>
-              </w:rPr>
-              <m:t>X4</m:t>
-            </m:r>
-          </m:e>
-        </m:bar>
-        <m:r>
-          <w:rPr>
-            <w:rFonts w:ascii="Cambria Math" w:hAnsi="Cambria Math"/>
-          </w:rPr>
-          <m:t xml:space="preserve">+ </m:t>
-        </m:r>
-        <m:bar>
-          <m:barPr>
-            <m:pos m:val="top"/>
-            <m:ctrlPr>
-              <w:rPr>
-                <w:rFonts w:ascii="Cambria Math" w:hAnsi="Cambria Math"/>
-                <w:i/>
-              </w:rPr>
-            </m:ctrlPr>
-          </m:barPr>
-          <m:e>
-            <m:r>
-              <w:rPr>
-                <w:rFonts w:ascii="Cambria Math" w:hAnsi="Cambria Math"/>
-              </w:rPr>
-              <m:t>X2</m:t>
-            </m:r>
-          </m:e>
-        </m:bar>
-        <m:r>
-          <w:rPr>
-            <w:rFonts w:ascii="Cambria Math" w:hAnsi="Cambria Math"/>
-          </w:rPr>
-          <m:t>X3</m:t>
-        </m:r>
-        <m:bar>
-          <m:barPr>
-            <m:pos m:val="top"/>
-            <m:ctrlPr>
-              <w:rPr>
-                <w:rFonts w:ascii="Cambria Math" w:hAnsi="Cambria Math"/>
-                <w:i/>
-              </w:rPr>
-            </m:ctrlPr>
-          </m:barPr>
-          <m:e>
-            <m:r>
-              <w:rPr>
-                <w:rFonts w:ascii="Cambria Math" w:hAnsi="Cambria Math"/>
-              </w:rPr>
-              <m:t>X4</m:t>
-            </m:r>
-          </m:e>
-        </m:bar>
-        <m:r>
-          <w:rPr>
-            <w:rFonts w:ascii="Cambria Math" w:hAnsi="Cambria Math"/>
-          </w:rPr>
-          <m:t xml:space="preserve">+  </m:t>
-        </m:r>
-        <m:bar>
-          <m:barPr>
-            <m:pos m:val="top"/>
-            <m:ctrlPr>
-              <w:rPr>
-                <w:rFonts w:ascii="Cambria Math" w:hAnsi="Cambria Math"/>
-                <w:i/>
-              </w:rPr>
-            </m:ctrlPr>
-          </m:barPr>
-          <m:e>
-            <m:r>
-              <w:rPr>
-                <w:rFonts w:ascii="Cambria Math" w:hAnsi="Cambria Math"/>
-              </w:rPr>
-              <m:t>X2</m:t>
-            </m:r>
-          </m:e>
-        </m:bar>
-        <m:r>
-          <w:rPr>
-            <w:rFonts w:ascii="Cambria Math" w:hAnsi="Cambria Math"/>
-          </w:rPr>
-          <m:t xml:space="preserve"> </m:t>
-        </m:r>
-        <m:bar>
-          <m:barPr>
-            <m:pos m:val="top"/>
-            <m:ctrlPr>
-              <w:rPr>
-                <w:rFonts w:ascii="Cambria Math" w:hAnsi="Cambria Math"/>
-                <w:i/>
-              </w:rPr>
-            </m:ctrlPr>
-          </m:barPr>
-          <m:e>
-            <m:r>
-              <w:rPr>
-                <w:rFonts w:ascii="Cambria Math" w:hAnsi="Cambria Math"/>
-              </w:rPr>
-              <m:t>X3</m:t>
-            </m:r>
-          </m:e>
-        </m:bar>
-        <m:r>
-          <w:rPr>
-            <w:rFonts w:ascii="Cambria Math" w:hAnsi="Cambria Math"/>
-          </w:rPr>
-          <m:t xml:space="preserve"> X4</m:t>
-        </m:r>
-      </m:oMath>
-    </w:p>
-    <w:p/>
-    <w:p>
-      <w:r>
-        <w:rPr>
-          <w:noProof/>
-        </w:rPr>
+    <w:p>
+      <w:pPr>
+        <w:rPr>
+          <w:b/>
+          <w:bCs/>
+        </w:rPr>
+      </w:pPr>
+      <w:r>
+        <w:rPr>
+          <w:b/>
+          <w:bCs/>
+        </w:rPr>
+        <w:lastRenderedPageBreak/>
+        <w:br/>
+      </w:r>
+      <w:r>
+        <w:rPr>
+          <w:b/>
+          <w:bCs/>
+        </w:rPr>
+        <w:br/>
+      </w:r>
+      <w:r>
         <w:drawing>
-          <wp:inline distT="0" distB="0" distL="0" distR="0" wp14:anchorId="4AA77D78" wp14:editId="16853B10">
-            <wp:extent cx="4926101" cy="2778826"/>
-            <wp:effectExtent l="0" t="0" r="8255" b="2540"/>
-            <wp:docPr id="3" name="Picture 3"/>
+          <wp:inline distT="0" distB="0" distL="0" distR="0" wp14:anchorId="6648DE8D" wp14:editId="0C7B0A97">
+            <wp:extent cx="4374107" cy="3056267"/>
+            <wp:effectExtent l="0" t="0" r="7620" b="0"/>
+            <wp:docPr id="14" name="Picture 14"/>
             <wp:cNvGraphicFramePr>
               <a:graphicFrameLocks xmlns:a="http://schemas.openxmlformats.org/drawingml/2006/main" noChangeAspect="1"/>
             </wp:cNvGraphicFramePr>
@@ -6165,6 +7102,526 @@
                   <pic:spPr>
                     <a:xfrm>
                       <a:off x="0" y="0"/>
+                      <a:ext cx="4376024" cy="3057607"/>
+                    </a:xfrm>
+                    <a:prstGeom prst="rect">
+                      <a:avLst/>
+                    </a:prstGeom>
+                  </pic:spPr>
+                </pic:pic>
+              </a:graphicData>
+            </a:graphic>
+          </wp:inline>
+        </w:drawing>
+      </w:r>
+    </w:p>
+    <w:p>
+      <w:r>
+        <w:drawing>
+          <wp:inline distT="0" distB="0" distL="0" distR="0" wp14:anchorId="4860DA0E" wp14:editId="4FB25EC4">
+            <wp:extent cx="4807188" cy="3314700"/>
+            <wp:effectExtent l="0" t="0" r="0" b="0"/>
+            <wp:docPr id="15" name="Picture 15"/>
+            <wp:cNvGraphicFramePr>
+              <a:graphicFrameLocks xmlns:a="http://schemas.openxmlformats.org/drawingml/2006/main" noChangeAspect="1"/>
+            </wp:cNvGraphicFramePr>
+            <a:graphic xmlns:a="http://schemas.openxmlformats.org/drawingml/2006/main">
+              <a:graphicData uri="http://schemas.openxmlformats.org/drawingml/2006/picture">
+                <pic:pic xmlns:pic="http://schemas.openxmlformats.org/drawingml/2006/picture">
+                  <pic:nvPicPr>
+                    <pic:cNvPr id="1" name=""/>
+                    <pic:cNvPicPr/>
+                  </pic:nvPicPr>
+                  <pic:blipFill>
+                    <a:blip r:embed="rId9"/>
+                    <a:stretch>
+                      <a:fillRect/>
+                    </a:stretch>
+                  </pic:blipFill>
+                  <pic:spPr>
+                    <a:xfrm>
+                      <a:off x="0" y="0"/>
+                      <a:ext cx="4810844" cy="3317221"/>
+                    </a:xfrm>
+                    <a:prstGeom prst="rect">
+                      <a:avLst/>
+                    </a:prstGeom>
+                  </pic:spPr>
+                </pic:pic>
+              </a:graphicData>
+            </a:graphic>
+          </wp:inline>
+        </w:drawing>
+      </w:r>
+    </w:p>
+    <w:p/>
+    <w:p>
+      <w:r>
+        <w:lastRenderedPageBreak/>
+        <w:drawing>
+          <wp:inline distT="0" distB="0" distL="0" distR="0" wp14:anchorId="7416C763" wp14:editId="28EC17CE">
+            <wp:extent cx="5943600" cy="3950970"/>
+            <wp:effectExtent l="0" t="0" r="0" b="0"/>
+            <wp:docPr id="17" name="Picture 17"/>
+            <wp:cNvGraphicFramePr>
+              <a:graphicFrameLocks xmlns:a="http://schemas.openxmlformats.org/drawingml/2006/main" noChangeAspect="1"/>
+            </wp:cNvGraphicFramePr>
+            <a:graphic xmlns:a="http://schemas.openxmlformats.org/drawingml/2006/main">
+              <a:graphicData uri="http://schemas.openxmlformats.org/drawingml/2006/picture">
+                <pic:pic xmlns:pic="http://schemas.openxmlformats.org/drawingml/2006/picture">
+                  <pic:nvPicPr>
+                    <pic:cNvPr id="1" name=""/>
+                    <pic:cNvPicPr/>
+                  </pic:nvPicPr>
+                  <pic:blipFill>
+                    <a:blip r:embed="rId10"/>
+                    <a:stretch>
+                      <a:fillRect/>
+                    </a:stretch>
+                  </pic:blipFill>
+                  <pic:spPr>
+                    <a:xfrm>
+                      <a:off x="0" y="0"/>
+                      <a:ext cx="5943600" cy="3950970"/>
+                    </a:xfrm>
+                    <a:prstGeom prst="rect">
+                      <a:avLst/>
+                    </a:prstGeom>
+                  </pic:spPr>
+                </pic:pic>
+              </a:graphicData>
+            </a:graphic>
+          </wp:inline>
+        </w:drawing>
+      </w:r>
+      <w:r>
+        <w:t xml:space="preserve"> </w:t>
+      </w:r>
+      <w:r>
+        <w:drawing>
+          <wp:inline distT="0" distB="0" distL="0" distR="0" wp14:anchorId="0C2BAC02" wp14:editId="7B5AD52A">
+            <wp:extent cx="5943600" cy="4098290"/>
+            <wp:effectExtent l="0" t="0" r="0" b="0"/>
+            <wp:docPr id="16" name="Picture 16"/>
+            <wp:cNvGraphicFramePr>
+              <a:graphicFrameLocks xmlns:a="http://schemas.openxmlformats.org/drawingml/2006/main" noChangeAspect="1"/>
+            </wp:cNvGraphicFramePr>
+            <a:graphic xmlns:a="http://schemas.openxmlformats.org/drawingml/2006/main">
+              <a:graphicData uri="http://schemas.openxmlformats.org/drawingml/2006/picture">
+                <pic:pic xmlns:pic="http://schemas.openxmlformats.org/drawingml/2006/picture">
+                  <pic:nvPicPr>
+                    <pic:cNvPr id="1" name=""/>
+                    <pic:cNvPicPr/>
+                  </pic:nvPicPr>
+                  <pic:blipFill>
+                    <a:blip r:embed="rId11"/>
+                    <a:stretch>
+                      <a:fillRect/>
+                    </a:stretch>
+                  </pic:blipFill>
+                  <pic:spPr>
+                    <a:xfrm>
+                      <a:off x="0" y="0"/>
+                      <a:ext cx="5943600" cy="4098290"/>
+                    </a:xfrm>
+                    <a:prstGeom prst="rect">
+                      <a:avLst/>
+                    </a:prstGeom>
+                  </pic:spPr>
+                </pic:pic>
+              </a:graphicData>
+            </a:graphic>
+          </wp:inline>
+        </w:drawing>
+      </w:r>
+    </w:p>
+    <w:p>
+      <w:r>
+        <w:lastRenderedPageBreak/>
+        <w:drawing>
+          <wp:inline distT="0" distB="0" distL="0" distR="0" wp14:anchorId="0C9AC11E" wp14:editId="487B59C1">
+            <wp:extent cx="5342394" cy="3534770"/>
+            <wp:effectExtent l="0" t="0" r="0" b="8890"/>
+            <wp:docPr id="18" name="Picture 18"/>
+            <wp:cNvGraphicFramePr>
+              <a:graphicFrameLocks xmlns:a="http://schemas.openxmlformats.org/drawingml/2006/main" noChangeAspect="1"/>
+            </wp:cNvGraphicFramePr>
+            <a:graphic xmlns:a="http://schemas.openxmlformats.org/drawingml/2006/main">
+              <a:graphicData uri="http://schemas.openxmlformats.org/drawingml/2006/picture">
+                <pic:pic xmlns:pic="http://schemas.openxmlformats.org/drawingml/2006/picture">
+                  <pic:nvPicPr>
+                    <pic:cNvPr id="1" name=""/>
+                    <pic:cNvPicPr/>
+                  </pic:nvPicPr>
+                  <pic:blipFill>
+                    <a:blip r:embed="rId12"/>
+                    <a:stretch>
+                      <a:fillRect/>
+                    </a:stretch>
+                  </pic:blipFill>
+                  <pic:spPr>
+                    <a:xfrm>
+                      <a:off x="0" y="0"/>
+                      <a:ext cx="5347361" cy="3538056"/>
+                    </a:xfrm>
+                    <a:prstGeom prst="rect">
+                      <a:avLst/>
+                    </a:prstGeom>
+                  </pic:spPr>
+                </pic:pic>
+              </a:graphicData>
+            </a:graphic>
+          </wp:inline>
+        </w:drawing>
+      </w:r>
+      <w:r>
+        <w:rPr>
+          <w:noProof/>
+        </w:rPr>
+        <w:t xml:space="preserve"> </w:t>
+      </w:r>
+    </w:p>
+    <w:p>
+      <w:r>
+        <w:drawing>
+          <wp:inline distT="0" distB="0" distL="0" distR="0" wp14:anchorId="4D7D56E6" wp14:editId="57C4B304">
+            <wp:extent cx="4954137" cy="3726189"/>
+            <wp:effectExtent l="0" t="0" r="0" b="7620"/>
+            <wp:docPr id="20" name="Picture 20"/>
+            <wp:cNvGraphicFramePr>
+              <a:graphicFrameLocks xmlns:a="http://schemas.openxmlformats.org/drawingml/2006/main" noChangeAspect="1"/>
+            </wp:cNvGraphicFramePr>
+            <a:graphic xmlns:a="http://schemas.openxmlformats.org/drawingml/2006/main">
+              <a:graphicData uri="http://schemas.openxmlformats.org/drawingml/2006/picture">
+                <pic:pic xmlns:pic="http://schemas.openxmlformats.org/drawingml/2006/picture">
+                  <pic:nvPicPr>
+                    <pic:cNvPr id="1" name=""/>
+                    <pic:cNvPicPr/>
+                  </pic:nvPicPr>
+                  <pic:blipFill>
+                    <a:blip r:embed="rId13"/>
+                    <a:stretch>
+                      <a:fillRect/>
+                    </a:stretch>
+                  </pic:blipFill>
+                  <pic:spPr>
+                    <a:xfrm>
+                      <a:off x="0" y="0"/>
+                      <a:ext cx="4954137" cy="3726189"/>
+                    </a:xfrm>
+                    <a:prstGeom prst="rect">
+                      <a:avLst/>
+                    </a:prstGeom>
+                  </pic:spPr>
+                </pic:pic>
+              </a:graphicData>
+            </a:graphic>
+          </wp:inline>
+        </w:drawing>
+      </w:r>
+    </w:p>
+    <w:p/>
+    <w:p/>
+    <w:p>
+      <w:pPr>
+        <w:pStyle w:val="Heading2"/>
+      </w:pPr>
+      <w:r>
+        <w:rPr>
+          <w:bCs/>
+        </w:rPr>
+        <w:lastRenderedPageBreak/>
+        <w:t xml:space="preserve">Task 2.3: </w:t>
+      </w:r>
+      <w:proofErr w:type="spellStart"/>
+      <w:r>
+        <w:t>Optimi</w:t>
+      </w:r>
+      <w:r>
+        <w:t>s</w:t>
+      </w:r>
+      <w:r>
+        <w:t>ed</w:t>
+      </w:r>
+      <w:proofErr w:type="spellEnd"/>
+      <w:r>
+        <w:t xml:space="preserve"> circuit</w:t>
+      </w:r>
+    </w:p>
+    <w:p>
+      <w:r>
+        <w:t xml:space="preserve">The </w:t>
+      </w:r>
+      <w:proofErr w:type="spellStart"/>
+      <w:r>
+        <w:t>karnaugh</w:t>
+      </w:r>
+      <w:proofErr w:type="spellEnd"/>
+      <w:r>
+        <w:t xml:space="preserve"> maps are given below for each output</w:t>
+      </w:r>
+    </w:p>
+    <w:p/>
+    <w:p>
+      <w:r>
+        <w:t>Steps 1,2 are attached as screenshots from Google slides and then step 3 is derived as equation</w:t>
+      </w:r>
+    </w:p>
+    <w:p>
+      <w:r>
+        <w:rPr>
+          <w:noProof/>
+        </w:rPr>
+        <w:drawing>
+          <wp:inline distT="0" distB="0" distL="0" distR="0" wp14:anchorId="3FB6A0A6" wp14:editId="5C3DD1D3">
+            <wp:extent cx="4629606" cy="2588820"/>
+            <wp:effectExtent l="0" t="0" r="0" b="2540"/>
+            <wp:docPr id="6" name="Picture 6"/>
+            <wp:cNvGraphicFramePr>
+              <a:graphicFrameLocks xmlns:a="http://schemas.openxmlformats.org/drawingml/2006/main" noChangeAspect="1"/>
+            </wp:cNvGraphicFramePr>
+            <a:graphic xmlns:a="http://schemas.openxmlformats.org/drawingml/2006/main">
+              <a:graphicData uri="http://schemas.openxmlformats.org/drawingml/2006/picture">
+                <pic:pic xmlns:pic="http://schemas.openxmlformats.org/drawingml/2006/picture">
+                  <pic:nvPicPr>
+                    <pic:cNvPr id="1" name=""/>
+                    <pic:cNvPicPr/>
+                  </pic:nvPicPr>
+                  <pic:blipFill>
+                    <a:blip r:embed="rId14"/>
+                    <a:stretch>
+                      <a:fillRect/>
+                    </a:stretch>
+                  </pic:blipFill>
+                  <pic:spPr>
+                    <a:xfrm>
+                      <a:off x="0" y="0"/>
+                      <a:ext cx="4636589" cy="2592725"/>
+                    </a:xfrm>
+                    <a:prstGeom prst="rect">
+                      <a:avLst/>
+                    </a:prstGeom>
+                  </pic:spPr>
+                </pic:pic>
+              </a:graphicData>
+            </a:graphic>
+          </wp:inline>
+        </w:drawing>
+      </w:r>
+    </w:p>
+    <w:p/>
+    <w:p>
+      <w:r>
+        <w:t xml:space="preserve">Z1= </w:t>
+      </w:r>
+      <m:oMath>
+        <m:bar>
+          <m:barPr>
+            <m:pos m:val="top"/>
+            <m:ctrlPr>
+              <w:rPr>
+                <w:rFonts w:ascii="Cambria Math" w:hAnsi="Cambria Math"/>
+                <w:i/>
+              </w:rPr>
+            </m:ctrlPr>
+          </m:barPr>
+          <m:e>
+            <m:r>
+              <w:rPr>
+                <w:rFonts w:ascii="Cambria Math" w:hAnsi="Cambria Math"/>
+              </w:rPr>
+              <m:t>X1</m:t>
+            </m:r>
+          </m:e>
+        </m:bar>
+        <m:r>
+          <w:rPr>
+            <w:rFonts w:ascii="Cambria Math" w:hAnsi="Cambria Math"/>
+          </w:rPr>
+          <m:t>X2</m:t>
+        </m:r>
+        <m:bar>
+          <m:barPr>
+            <m:pos m:val="top"/>
+            <m:ctrlPr>
+              <w:rPr>
+                <w:rFonts w:ascii="Cambria Math" w:hAnsi="Cambria Math"/>
+                <w:i/>
+              </w:rPr>
+            </m:ctrlPr>
+          </m:barPr>
+          <m:e>
+            <m:r>
+              <w:rPr>
+                <w:rFonts w:ascii="Cambria Math" w:hAnsi="Cambria Math"/>
+              </w:rPr>
+              <m:t>X3</m:t>
+            </m:r>
+          </m:e>
+        </m:bar>
+        <m:r>
+          <w:rPr>
+            <w:rFonts w:ascii="Cambria Math" w:hAnsi="Cambria Math"/>
+          </w:rPr>
+          <m:t xml:space="preserve"> + X2X3X4+X1X2</m:t>
+        </m:r>
+        <m:bar>
+          <m:barPr>
+            <m:pos m:val="top"/>
+            <m:ctrlPr>
+              <w:rPr>
+                <w:rFonts w:ascii="Cambria Math" w:hAnsi="Cambria Math"/>
+                <w:i/>
+              </w:rPr>
+            </m:ctrlPr>
+          </m:barPr>
+          <m:e>
+            <m:r>
+              <w:rPr>
+                <w:rFonts w:ascii="Cambria Math" w:hAnsi="Cambria Math"/>
+              </w:rPr>
+              <m:t>X4</m:t>
+            </m:r>
+          </m:e>
+        </m:bar>
+        <m:r>
+          <w:rPr>
+            <w:rFonts w:ascii="Cambria Math" w:hAnsi="Cambria Math"/>
+          </w:rPr>
+          <m:t xml:space="preserve">+ </m:t>
+        </m:r>
+        <m:bar>
+          <m:barPr>
+            <m:pos m:val="top"/>
+            <m:ctrlPr>
+              <w:rPr>
+                <w:rFonts w:ascii="Cambria Math" w:hAnsi="Cambria Math"/>
+                <w:i/>
+              </w:rPr>
+            </m:ctrlPr>
+          </m:barPr>
+          <m:e>
+            <m:r>
+              <w:rPr>
+                <w:rFonts w:ascii="Cambria Math" w:hAnsi="Cambria Math"/>
+              </w:rPr>
+              <m:t>X2</m:t>
+            </m:r>
+          </m:e>
+        </m:bar>
+        <m:r>
+          <w:rPr>
+            <w:rFonts w:ascii="Cambria Math" w:hAnsi="Cambria Math"/>
+          </w:rPr>
+          <m:t>X3</m:t>
+        </m:r>
+        <m:bar>
+          <m:barPr>
+            <m:pos m:val="top"/>
+            <m:ctrlPr>
+              <w:rPr>
+                <w:rFonts w:ascii="Cambria Math" w:hAnsi="Cambria Math"/>
+                <w:i/>
+              </w:rPr>
+            </m:ctrlPr>
+          </m:barPr>
+          <m:e>
+            <m:r>
+              <w:rPr>
+                <w:rFonts w:ascii="Cambria Math" w:hAnsi="Cambria Math"/>
+              </w:rPr>
+              <m:t>X4</m:t>
+            </m:r>
+          </m:e>
+        </m:bar>
+        <m:r>
+          <w:rPr>
+            <w:rFonts w:ascii="Cambria Math" w:hAnsi="Cambria Math"/>
+          </w:rPr>
+          <m:t xml:space="preserve">+  </m:t>
+        </m:r>
+        <m:bar>
+          <m:barPr>
+            <m:pos m:val="top"/>
+            <m:ctrlPr>
+              <w:rPr>
+                <w:rFonts w:ascii="Cambria Math" w:hAnsi="Cambria Math"/>
+                <w:i/>
+              </w:rPr>
+            </m:ctrlPr>
+          </m:barPr>
+          <m:e>
+            <m:r>
+              <w:rPr>
+                <w:rFonts w:ascii="Cambria Math" w:hAnsi="Cambria Math"/>
+              </w:rPr>
+              <m:t>X2</m:t>
+            </m:r>
+          </m:e>
+        </m:bar>
+        <m:r>
+          <w:rPr>
+            <w:rFonts w:ascii="Cambria Math" w:hAnsi="Cambria Math"/>
+          </w:rPr>
+          <m:t xml:space="preserve"> </m:t>
+        </m:r>
+        <m:bar>
+          <m:barPr>
+            <m:pos m:val="top"/>
+            <m:ctrlPr>
+              <w:rPr>
+                <w:rFonts w:ascii="Cambria Math" w:hAnsi="Cambria Math"/>
+                <w:i/>
+              </w:rPr>
+            </m:ctrlPr>
+          </m:barPr>
+          <m:e>
+            <m:r>
+              <w:rPr>
+                <w:rFonts w:ascii="Cambria Math" w:hAnsi="Cambria Math"/>
+              </w:rPr>
+              <m:t>X3</m:t>
+            </m:r>
+          </m:e>
+        </m:bar>
+        <m:r>
+          <w:rPr>
+            <w:rFonts w:ascii="Cambria Math" w:hAnsi="Cambria Math"/>
+          </w:rPr>
+          <m:t xml:space="preserve"> X4</m:t>
+        </m:r>
+      </m:oMath>
+    </w:p>
+    <w:p/>
+    <w:p>
+      <w:r>
+        <w:rPr>
+          <w:noProof/>
+        </w:rPr>
+        <w:drawing>
+          <wp:inline distT="0" distB="0" distL="0" distR="0" wp14:anchorId="4AA77D78" wp14:editId="16853B10">
+            <wp:extent cx="4926101" cy="2778826"/>
+            <wp:effectExtent l="0" t="0" r="8255" b="2540"/>
+            <wp:docPr id="3" name="Picture 3"/>
+            <wp:cNvGraphicFramePr>
+              <a:graphicFrameLocks xmlns:a="http://schemas.openxmlformats.org/drawingml/2006/main" noChangeAspect="1"/>
+            </wp:cNvGraphicFramePr>
+            <a:graphic xmlns:a="http://schemas.openxmlformats.org/drawingml/2006/main">
+              <a:graphicData uri="http://schemas.openxmlformats.org/drawingml/2006/picture">
+                <pic:pic xmlns:pic="http://schemas.openxmlformats.org/drawingml/2006/picture">
+                  <pic:nvPicPr>
+                    <pic:cNvPr id="1" name=""/>
+                    <pic:cNvPicPr/>
+                  </pic:nvPicPr>
+                  <pic:blipFill>
+                    <a:blip r:embed="rId15"/>
+                    <a:stretch>
+                      <a:fillRect/>
+                    </a:stretch>
+                  </pic:blipFill>
+                  <pic:spPr>
+                    <a:xfrm>
+                      <a:off x="0" y="0"/>
                       <a:ext cx="4930602" cy="2781365"/>
                     </a:xfrm>
                     <a:prstGeom prst="rect">
@@ -6817,6 +8274,273 @@
     </w:p>
     <w:p/>
     <w:p/>
+    <w:p>
+      <w:pPr>
+        <w:rPr>
+          <w:b/>
+          <w:bCs/>
+        </w:rPr>
+      </w:pPr>
+      <w:r>
+        <w:rPr>
+          <w:b/>
+          <w:bCs/>
+        </w:rPr>
+        <w:t>Test Documentation</w:t>
+      </w:r>
+      <w:r>
+        <w:rPr>
+          <w:b/>
+          <w:bCs/>
+        </w:rPr>
+        <w:br/>
+      </w:r>
+      <w:r>
+        <w:rPr>
+          <w:b/>
+          <w:bCs/>
+        </w:rPr>
+        <w:br/>
+        <w:t xml:space="preserve">Attaching screenshots of test for </w:t>
+      </w:r>
+      <w:proofErr w:type="spellStart"/>
+      <w:r>
+        <w:rPr>
+          <w:b/>
+          <w:bCs/>
+        </w:rPr>
+        <w:t>datas</w:t>
+      </w:r>
+      <w:proofErr w:type="spellEnd"/>
+    </w:p>
+    <w:p>
+      <w:pPr>
+        <w:rPr>
+          <w:b/>
+          <w:bCs/>
+        </w:rPr>
+      </w:pPr>
+    </w:p>
+    <w:p>
+      <w:pPr>
+        <w:rPr>
+          <w:b/>
+          <w:bCs/>
+        </w:rPr>
+      </w:pPr>
+      <w:r>
+        <w:rPr>
+          <w:b/>
+          <w:bCs/>
+        </w:rPr>
+        <w:drawing>
+          <wp:inline distT="0" distB="0" distL="0" distR="0" wp14:anchorId="4D189C9A" wp14:editId="0716BB16">
+            <wp:extent cx="5615268" cy="4029075"/>
+            <wp:effectExtent l="0" t="0" r="5080" b="0"/>
+            <wp:docPr id="2" name="Picture 2"/>
+            <wp:cNvGraphicFramePr>
+              <a:graphicFrameLocks xmlns:a="http://schemas.openxmlformats.org/drawingml/2006/main" noChangeAspect="1"/>
+            </wp:cNvGraphicFramePr>
+            <a:graphic xmlns:a="http://schemas.openxmlformats.org/drawingml/2006/main">
+              <a:graphicData uri="http://schemas.openxmlformats.org/drawingml/2006/picture">
+                <pic:pic xmlns:pic="http://schemas.openxmlformats.org/drawingml/2006/picture">
+                  <pic:nvPicPr>
+                    <pic:cNvPr id="1" name=""/>
+                    <pic:cNvPicPr/>
+                  </pic:nvPicPr>
+                  <pic:blipFill>
+                    <a:blip r:embed="rId16"/>
+                    <a:stretch>
+                      <a:fillRect/>
+                    </a:stretch>
+                  </pic:blipFill>
+                  <pic:spPr>
+                    <a:xfrm>
+                      <a:off x="0" y="0"/>
+                      <a:ext cx="5631883" cy="4040996"/>
+                    </a:xfrm>
+                    <a:prstGeom prst="rect">
+                      <a:avLst/>
+                    </a:prstGeom>
+                  </pic:spPr>
+                </pic:pic>
+              </a:graphicData>
+            </a:graphic>
+          </wp:inline>
+        </w:drawing>
+      </w:r>
+    </w:p>
+    <w:p>
+      <w:pPr>
+        <w:rPr>
+          <w:b/>
+          <w:bCs/>
+        </w:rPr>
+      </w:pPr>
+      <w:r>
+        <w:rPr>
+          <w:b/>
+          <w:bCs/>
+        </w:rPr>
+        <w:lastRenderedPageBreak/>
+        <w:drawing>
+          <wp:inline distT="0" distB="0" distL="0" distR="0" wp14:anchorId="1658AD85" wp14:editId="43E9B6BF">
+            <wp:extent cx="4661391" cy="3400425"/>
+            <wp:effectExtent l="0" t="0" r="6350" b="0"/>
+            <wp:docPr id="4" name="Picture 4"/>
+            <wp:cNvGraphicFramePr>
+              <a:graphicFrameLocks xmlns:a="http://schemas.openxmlformats.org/drawingml/2006/main" noChangeAspect="1"/>
+            </wp:cNvGraphicFramePr>
+            <a:graphic xmlns:a="http://schemas.openxmlformats.org/drawingml/2006/main">
+              <a:graphicData uri="http://schemas.openxmlformats.org/drawingml/2006/picture">
+                <pic:pic xmlns:pic="http://schemas.openxmlformats.org/drawingml/2006/picture">
+                  <pic:nvPicPr>
+                    <pic:cNvPr id="1" name=""/>
+                    <pic:cNvPicPr/>
+                  </pic:nvPicPr>
+                  <pic:blipFill>
+                    <a:blip r:embed="rId17"/>
+                    <a:stretch>
+                      <a:fillRect/>
+                    </a:stretch>
+                  </pic:blipFill>
+                  <pic:spPr>
+                    <a:xfrm>
+                      <a:off x="0" y="0"/>
+                      <a:ext cx="4663828" cy="3402203"/>
+                    </a:xfrm>
+                    <a:prstGeom prst="rect">
+                      <a:avLst/>
+                    </a:prstGeom>
+                  </pic:spPr>
+                </pic:pic>
+              </a:graphicData>
+            </a:graphic>
+          </wp:inline>
+        </w:drawing>
+      </w:r>
+    </w:p>
+    <w:p>
+      <w:pPr>
+        <w:rPr>
+          <w:b/>
+          <w:bCs/>
+        </w:rPr>
+      </w:pPr>
+      <w:r>
+        <w:rPr>
+          <w:b/>
+          <w:bCs/>
+        </w:rPr>
+        <w:drawing>
+          <wp:inline distT="0" distB="0" distL="0" distR="0" wp14:anchorId="5BA71B00" wp14:editId="26E439C8">
+            <wp:extent cx="4667819" cy="3343275"/>
+            <wp:effectExtent l="0" t="0" r="0" b="0"/>
+            <wp:docPr id="7" name="Picture 7"/>
+            <wp:cNvGraphicFramePr>
+              <a:graphicFrameLocks xmlns:a="http://schemas.openxmlformats.org/drawingml/2006/main" noChangeAspect="1"/>
+            </wp:cNvGraphicFramePr>
+            <a:graphic xmlns:a="http://schemas.openxmlformats.org/drawingml/2006/main">
+              <a:graphicData uri="http://schemas.openxmlformats.org/drawingml/2006/picture">
+                <pic:pic xmlns:pic="http://schemas.openxmlformats.org/drawingml/2006/picture">
+                  <pic:nvPicPr>
+                    <pic:cNvPr id="1" name=""/>
+                    <pic:cNvPicPr/>
+                  </pic:nvPicPr>
+                  <pic:blipFill>
+                    <a:blip r:embed="rId18"/>
+                    <a:stretch>
+                      <a:fillRect/>
+                    </a:stretch>
+                  </pic:blipFill>
+                  <pic:spPr>
+                    <a:xfrm>
+                      <a:off x="0" y="0"/>
+                      <a:ext cx="4673935" cy="3347655"/>
+                    </a:xfrm>
+                    <a:prstGeom prst="rect">
+                      <a:avLst/>
+                    </a:prstGeom>
+                  </pic:spPr>
+                </pic:pic>
+              </a:graphicData>
+            </a:graphic>
+          </wp:inline>
+        </w:drawing>
+      </w:r>
+    </w:p>
+    <w:p>
+      <w:pPr>
+        <w:rPr>
+          <w:b/>
+          <w:bCs/>
+        </w:rPr>
+      </w:pPr>
+    </w:p>
+    <w:p>
+      <w:pPr>
+        <w:rPr>
+          <w:b/>
+          <w:bCs/>
+        </w:rPr>
+      </w:pPr>
+      <w:r>
+        <w:rPr>
+          <w:b/>
+          <w:bCs/>
+        </w:rPr>
+        <w:lastRenderedPageBreak/>
+        <w:drawing>
+          <wp:inline distT="0" distB="0" distL="0" distR="0" wp14:anchorId="279A1D7C" wp14:editId="0256B9EF">
+            <wp:extent cx="4814796" cy="3429000"/>
+            <wp:effectExtent l="0" t="0" r="5080" b="0"/>
+            <wp:docPr id="8" name="Picture 8"/>
+            <wp:cNvGraphicFramePr>
+              <a:graphicFrameLocks xmlns:a="http://schemas.openxmlformats.org/drawingml/2006/main" noChangeAspect="1"/>
+            </wp:cNvGraphicFramePr>
+            <a:graphic xmlns:a="http://schemas.openxmlformats.org/drawingml/2006/main">
+              <a:graphicData uri="http://schemas.openxmlformats.org/drawingml/2006/picture">
+                <pic:pic xmlns:pic="http://schemas.openxmlformats.org/drawingml/2006/picture">
+                  <pic:nvPicPr>
+                    <pic:cNvPr id="1" name=""/>
+                    <pic:cNvPicPr/>
+                  </pic:nvPicPr>
+                  <pic:blipFill>
+                    <a:blip r:embed="rId19"/>
+                    <a:stretch>
+                      <a:fillRect/>
+                    </a:stretch>
+                  </pic:blipFill>
+                  <pic:spPr>
+                    <a:xfrm>
+                      <a:off x="0" y="0"/>
+                      <a:ext cx="4832890" cy="3441886"/>
+                    </a:xfrm>
+                    <a:prstGeom prst="rect">
+                      <a:avLst/>
+                    </a:prstGeom>
+                  </pic:spPr>
+                </pic:pic>
+              </a:graphicData>
+            </a:graphic>
+          </wp:inline>
+        </w:drawing>
+      </w:r>
+    </w:p>
+    <w:p>
+      <w:pPr>
+        <w:rPr>
+          <w:b/>
+          <w:bCs/>
+        </w:rPr>
+      </w:pPr>
+    </w:p>
+    <w:p/>
+    <w:p>
+      <w:r>
+        <w:t xml:space="preserve">As all the test data matches it can be said that the simplified circuit provides the correct output for all the possible inputs. </w:t>
+      </w:r>
+    </w:p>
     <w:sectPr>
       <w:pgSz w:w="12240" w:h="15840"/>
       <w:pgMar w:top="1440" w:right="1440" w:bottom="1440" w:left="1440" w:header="720" w:footer="720" w:gutter="0"/>
@@ -7275,7 +8999,7 @@
   <w:style w:type="paragraph" w:default="1" w:styleId="Normal">
     <w:name w:val="Normal"/>
     <w:qFormat/>
-    <w:rsid w:val="005838C8"/>
+    <w:rsid w:val="00C256D0"/>
   </w:style>
   <w:style w:type="paragraph" w:styleId="Heading1">
     <w:name w:val="heading 1"/>
@@ -7299,6 +9023,7 @@
     <w:name w:val="heading 2"/>
     <w:basedOn w:val="Normal"/>
     <w:next w:val="Normal"/>
+    <w:link w:val="Heading2Char"/>
     <w:uiPriority w:val="9"/>
     <w:unhideWhenUsed/>
     <w:qFormat/>
@@ -7545,6 +9270,17 @@
     <w:link w:val="Footer"/>
     <w:uiPriority w:val="99"/>
     <w:rsid w:val="00FC60F3"/>
+  </w:style>
+  <w:style w:type="character" w:customStyle="1" w:styleId="Heading2Char">
+    <w:name w:val="Heading 2 Char"/>
+    <w:basedOn w:val="DefaultParagraphFont"/>
+    <w:link w:val="Heading2"/>
+    <w:uiPriority w:val="9"/>
+    <w:rsid w:val="00C256D0"/>
+    <w:rPr>
+      <w:sz w:val="32"/>
+      <w:szCs w:val="32"/>
+    </w:rPr>
   </w:style>
 </w:styles>
 </file>

</xml_diff>